<commit_message>
Added Lab 2 docx and pdf files
</commit_message>
<xml_diff>
--- a/docs/Introduction to HyperLedger.docx
+++ b/docs/Introduction to HyperLedger.docx
@@ -649,8 +649,6 @@
       <w:r>
         <w:t xml:space="preserve"> entities and executes them under criteria according to the type of algorithm chosen. Consensus is pluggable and currently there are three types of consensus algorithm available in Fabric, namely the batch PBFT protocol, SIEVE algorithm, and NOOPS.</w:t>
       </w:r>
-      <w:bookmarkStart w:id="0" w:name="_GoBack"/>
-      <w:bookmarkEnd w:id="0"/>
     </w:p>
     <w:p>
       <w:pPr>
@@ -1505,8 +1503,832 @@
         <w:br w:type="page"/>
       </w:r>
     </w:p>
+    <w:p>
+      <w:pPr>
+        <w:pStyle w:val="Heading2"/>
+      </w:pPr>
+      <w:proofErr w:type="gramStart"/>
+      <w:r>
+        <w:lastRenderedPageBreak/>
+        <w:t>Lab 1.</w:t>
+      </w:r>
+      <w:proofErr w:type="gramEnd"/>
+      <w:r>
+        <w:t xml:space="preserve">  </w:t>
+      </w:r>
+      <w:proofErr w:type="gramStart"/>
+      <w:r>
+        <w:t>Installing a Fabric Network.</w:t>
+      </w:r>
+      <w:proofErr w:type="gramEnd"/>
+    </w:p>
     <w:p/>
+    <w:p>
+      <w:r>
+        <w:t xml:space="preserve">The Lab 1 lab notes will detail instructions for installing our first </w:t>
+      </w:r>
+      <w:proofErr w:type="spellStart"/>
+      <w:r>
+        <w:t>Hyperledger</w:t>
+      </w:r>
+      <w:proofErr w:type="spellEnd"/>
+      <w:r>
+        <w:t xml:space="preserve"> Fabric network. </w:t>
+      </w:r>
+    </w:p>
+    <w:p>
+      <w:r>
+        <w:t>The supplied shell script byfn.sh has the following components:</w:t>
+      </w:r>
+    </w:p>
+    <w:p>
+      <w:pPr>
+        <w:pStyle w:val="ListParagraph"/>
+        <w:numPr>
+          <w:ilvl w:val="0"/>
+          <w:numId w:val="2"/>
+        </w:numPr>
+      </w:pPr>
+      <w:r>
+        <w:t xml:space="preserve"> The Crypto Generator</w:t>
+      </w:r>
+    </w:p>
+    <w:p>
+      <w:pPr>
+        <w:pStyle w:val="ListParagraph"/>
+        <w:numPr>
+          <w:ilvl w:val="0"/>
+          <w:numId w:val="2"/>
+        </w:numPr>
+      </w:pPr>
+      <w:r>
+        <w:t>The Configuration Transaction Generator</w:t>
+      </w:r>
+    </w:p>
+    <w:p>
+      <w:pPr>
+        <w:ind w:left="360"/>
+      </w:pPr>
+    </w:p>
+    <w:p>
+      <w:pPr>
+        <w:pStyle w:val="Heading3"/>
+      </w:pPr>
+      <w:r>
+        <w:t>The Crypto Generator</w:t>
+      </w:r>
+    </w:p>
+    <w:p>
+      <w:proofErr w:type="spellStart"/>
+      <w:r>
+        <w:t>Cryptogen</w:t>
+      </w:r>
+      <w:proofErr w:type="spellEnd"/>
+      <w:r>
+        <w:t xml:space="preserve"> consumes a file called </w:t>
+      </w:r>
+      <w:r>
+        <w:t>crypto-</w:t>
+      </w:r>
+      <w:proofErr w:type="spellStart"/>
+      <w:r>
+        <w:t>config.yaml</w:t>
+      </w:r>
+      <w:proofErr w:type="spellEnd"/>
+      <w:r>
+        <w:t xml:space="preserve"> - that contains the network topology and allows us to generate a set of certificates and keys for both the Organizations and the components that belong to those Organizations. Each Organization is provisioned a unique root certificate (</w:t>
+      </w:r>
+      <w:proofErr w:type="spellStart"/>
+      <w:r>
+        <w:t>ca</w:t>
+      </w:r>
+      <w:proofErr w:type="spellEnd"/>
+      <w:r>
+        <w:t xml:space="preserve">-cert) that binds specific components (peers and </w:t>
+      </w:r>
+      <w:proofErr w:type="spellStart"/>
+      <w:r>
+        <w:t>orderers</w:t>
+      </w:r>
+      <w:proofErr w:type="spellEnd"/>
+      <w:r>
+        <w:t xml:space="preserve">) to that Org. By assigning each Organization a unique CA certificate, we are mimicking a typical network where a participating Member would use its own Certificate Authority. Transactions and communications within </w:t>
+      </w:r>
+      <w:proofErr w:type="spellStart"/>
+      <w:r>
+        <w:t>Hyperledger</w:t>
+      </w:r>
+      <w:proofErr w:type="spellEnd"/>
+      <w:r>
+        <w:t xml:space="preserve"> Fabric are signed by an entity’s private key (</w:t>
+      </w:r>
+      <w:proofErr w:type="spellStart"/>
+      <w:r>
+        <w:t>keystore</w:t>
+      </w:r>
+      <w:proofErr w:type="spellEnd"/>
+      <w:r>
+        <w:t>), and then verified by mea</w:t>
+      </w:r>
+      <w:r>
+        <w:t>ns of a public key (</w:t>
+      </w:r>
+      <w:proofErr w:type="spellStart"/>
+      <w:r>
+        <w:t>signcerts</w:t>
+      </w:r>
+      <w:proofErr w:type="spellEnd"/>
+      <w:r>
+        <w:t>).</w:t>
+      </w:r>
+    </w:p>
+    <w:p>
+      <w:r>
+        <w:t>You will notice a count variable within this file. We use this to specify the number of peers per Organization; in our case there are two peers per Org</w:t>
+      </w:r>
+      <w:r>
+        <w:t xml:space="preserve">anization. </w:t>
+      </w:r>
+    </w:p>
+    <w:p>
+      <w:r>
+        <w:t>Here is a relevant portion of the crypto-</w:t>
+      </w:r>
+      <w:proofErr w:type="spellStart"/>
+      <w:r>
+        <w:t>config.yaml</w:t>
+      </w:r>
+      <w:proofErr w:type="spellEnd"/>
+      <w:r>
+        <w:t xml:space="preserve"> file. </w:t>
+      </w:r>
+    </w:p>
     <w:p/>
+    <w:tbl>
+      <w:tblPr>
+        <w:tblStyle w:val="TableGrid"/>
+        <w:tblW w:w="0" w:type="auto"/>
+        <w:tblLook w:val="04A0" w:firstRow="1" w:lastRow="0" w:firstColumn="1" w:lastColumn="0" w:noHBand="0" w:noVBand="1"/>
+      </w:tblPr>
+      <w:tblGrid>
+        <w:gridCol w:w="9576"/>
+      </w:tblGrid>
+      <w:tr>
+        <w:tc>
+          <w:tcPr>
+            <w:tcW w:w="9576" w:type="dxa"/>
+          </w:tcPr>
+          <w:p>
+            <w:pPr>
+              <w:rPr>
+                <w:rFonts w:ascii="Courier New" w:hAnsi="Courier New" w:cs="Courier New"/>
+              </w:rPr>
+            </w:pPr>
+            <w:proofErr w:type="spellStart"/>
+            <w:r>
+              <w:rPr>
+                <w:rFonts w:ascii="Courier New" w:hAnsi="Courier New" w:cs="Courier New"/>
+              </w:rPr>
+              <w:t>OrdererOrgs</w:t>
+            </w:r>
+            <w:proofErr w:type="spellEnd"/>
+            <w:r>
+              <w:rPr>
+                <w:rFonts w:ascii="Courier New" w:hAnsi="Courier New" w:cs="Courier New"/>
+              </w:rPr>
+              <w:t>:</w:t>
+            </w:r>
+          </w:p>
+          <w:p>
+            <w:pPr>
+              <w:rPr>
+                <w:rFonts w:ascii="Courier New" w:hAnsi="Courier New" w:cs="Courier New"/>
+              </w:rPr>
+            </w:pPr>
+            <w:r>
+              <w:rPr>
+                <w:rFonts w:ascii="Courier New" w:hAnsi="Courier New" w:cs="Courier New"/>
+              </w:rPr>
+              <w:t>#---------------------------------------------------------</w:t>
+            </w:r>
+          </w:p>
+          <w:p>
+            <w:pPr>
+              <w:rPr>
+                <w:rFonts w:ascii="Courier New" w:hAnsi="Courier New" w:cs="Courier New"/>
+              </w:rPr>
+            </w:pPr>
+            <w:r>
+              <w:rPr>
+                <w:rFonts w:ascii="Courier New" w:hAnsi="Courier New" w:cs="Courier New"/>
+              </w:rPr>
+              <w:t xml:space="preserve"># </w:t>
+            </w:r>
+            <w:proofErr w:type="spellStart"/>
+            <w:r>
+              <w:rPr>
+                <w:rFonts w:ascii="Courier New" w:hAnsi="Courier New" w:cs="Courier New"/>
+              </w:rPr>
+              <w:t>Orderer</w:t>
+            </w:r>
+            <w:proofErr w:type="spellEnd"/>
+          </w:p>
+          <w:p>
+            <w:pPr>
+              <w:rPr>
+                <w:rFonts w:ascii="Courier New" w:hAnsi="Courier New" w:cs="Courier New"/>
+              </w:rPr>
+            </w:pPr>
+            <w:r>
+              <w:rPr>
+                <w:rFonts w:ascii="Courier New" w:hAnsi="Courier New" w:cs="Courier New"/>
+              </w:rPr>
+              <w:t># --------------------------------------------------------</w:t>
+            </w:r>
+          </w:p>
+          <w:p>
+            <w:pPr>
+              <w:rPr>
+                <w:rFonts w:ascii="Courier New" w:hAnsi="Courier New" w:cs="Courier New"/>
+              </w:rPr>
+            </w:pPr>
+            <w:r>
+              <w:rPr>
+                <w:rFonts w:ascii="Courier New" w:hAnsi="Courier New" w:cs="Courier New"/>
+              </w:rPr>
+              <w:t xml:space="preserve">- Name: </w:t>
+            </w:r>
+            <w:proofErr w:type="spellStart"/>
+            <w:r>
+              <w:rPr>
+                <w:rFonts w:ascii="Courier New" w:hAnsi="Courier New" w:cs="Courier New"/>
+              </w:rPr>
+              <w:t>Orderer</w:t>
+            </w:r>
+            <w:proofErr w:type="spellEnd"/>
+          </w:p>
+          <w:p>
+            <w:pPr>
+              <w:rPr>
+                <w:rFonts w:ascii="Courier New" w:hAnsi="Courier New" w:cs="Courier New"/>
+              </w:rPr>
+            </w:pPr>
+            <w:r>
+              <w:rPr>
+                <w:rFonts w:ascii="Courier New" w:hAnsi="Courier New" w:cs="Courier New"/>
+              </w:rPr>
+              <w:t xml:space="preserve">  Domain: example.com</w:t>
+            </w:r>
+          </w:p>
+          <w:p>
+            <w:pPr>
+              <w:rPr>
+                <w:rFonts w:ascii="Courier New" w:hAnsi="Courier New" w:cs="Courier New"/>
+              </w:rPr>
+            </w:pPr>
+            <w:r>
+              <w:rPr>
+                <w:rFonts w:ascii="Courier New" w:hAnsi="Courier New" w:cs="Courier New"/>
+              </w:rPr>
+              <w:t xml:space="preserve">  CA:</w:t>
+            </w:r>
+          </w:p>
+          <w:p>
+            <w:pPr>
+              <w:rPr>
+                <w:rFonts w:ascii="Courier New" w:hAnsi="Courier New" w:cs="Courier New"/>
+              </w:rPr>
+            </w:pPr>
+            <w:r>
+              <w:rPr>
+                <w:rFonts w:ascii="Courier New" w:hAnsi="Courier New" w:cs="Courier New"/>
+              </w:rPr>
+              <w:t xml:space="preserve">      Country: US</w:t>
+            </w:r>
+          </w:p>
+          <w:p>
+            <w:pPr>
+              <w:rPr>
+                <w:rFonts w:ascii="Courier New" w:hAnsi="Courier New" w:cs="Courier New"/>
+              </w:rPr>
+            </w:pPr>
+            <w:r>
+              <w:rPr>
+                <w:rFonts w:ascii="Courier New" w:hAnsi="Courier New" w:cs="Courier New"/>
+              </w:rPr>
+              <w:t xml:space="preserve">      Province: California</w:t>
+            </w:r>
+          </w:p>
+          <w:p>
+            <w:pPr>
+              <w:rPr>
+                <w:rFonts w:ascii="Courier New" w:hAnsi="Courier New" w:cs="Courier New"/>
+              </w:rPr>
+            </w:pPr>
+            <w:r>
+              <w:rPr>
+                <w:rFonts w:ascii="Courier New" w:hAnsi="Courier New" w:cs="Courier New"/>
+              </w:rPr>
+              <w:t xml:space="preserve">      Locality: San Francisco</w:t>
+            </w:r>
+          </w:p>
+          <w:p>
+            <w:pPr>
+              <w:rPr>
+                <w:rFonts w:ascii="Courier New" w:hAnsi="Courier New" w:cs="Courier New"/>
+              </w:rPr>
+            </w:pPr>
+            <w:r>
+              <w:rPr>
+                <w:rFonts w:ascii="Courier New" w:hAnsi="Courier New" w:cs="Courier New"/>
+              </w:rPr>
+              <w:t xml:space="preserve">  #   </w:t>
+            </w:r>
+            <w:proofErr w:type="spellStart"/>
+            <w:r>
+              <w:rPr>
+                <w:rFonts w:ascii="Courier New" w:hAnsi="Courier New" w:cs="Courier New"/>
+              </w:rPr>
+              <w:t>OrganizationalUnit</w:t>
+            </w:r>
+            <w:proofErr w:type="spellEnd"/>
+            <w:r>
+              <w:rPr>
+                <w:rFonts w:ascii="Courier New" w:hAnsi="Courier New" w:cs="Courier New"/>
+              </w:rPr>
+              <w:t xml:space="preserve">: </w:t>
+            </w:r>
+            <w:proofErr w:type="spellStart"/>
+            <w:r>
+              <w:rPr>
+                <w:rFonts w:ascii="Courier New" w:hAnsi="Courier New" w:cs="Courier New"/>
+              </w:rPr>
+              <w:t>Hyperledger</w:t>
+            </w:r>
+            <w:proofErr w:type="spellEnd"/>
+            <w:r>
+              <w:rPr>
+                <w:rFonts w:ascii="Courier New" w:hAnsi="Courier New" w:cs="Courier New"/>
+              </w:rPr>
+              <w:t xml:space="preserve"> Fabric</w:t>
+            </w:r>
+          </w:p>
+          <w:p>
+            <w:pPr>
+              <w:rPr>
+                <w:rFonts w:ascii="Courier New" w:hAnsi="Courier New" w:cs="Courier New"/>
+              </w:rPr>
+            </w:pPr>
+            <w:r>
+              <w:rPr>
+                <w:rFonts w:ascii="Courier New" w:hAnsi="Courier New" w:cs="Courier New"/>
+              </w:rPr>
+              <w:t xml:space="preserve">  #   </w:t>
+            </w:r>
+            <w:proofErr w:type="spellStart"/>
+            <w:r>
+              <w:rPr>
+                <w:rFonts w:ascii="Courier New" w:hAnsi="Courier New" w:cs="Courier New"/>
+              </w:rPr>
+              <w:t>StreetAddress</w:t>
+            </w:r>
+            <w:proofErr w:type="spellEnd"/>
+            <w:r>
+              <w:rPr>
+                <w:rFonts w:ascii="Courier New" w:hAnsi="Courier New" w:cs="Courier New"/>
+              </w:rPr>
+              <w:t>: address for org # default nil</w:t>
+            </w:r>
+          </w:p>
+          <w:p>
+            <w:pPr>
+              <w:rPr>
+                <w:rFonts w:ascii="Courier New" w:hAnsi="Courier New" w:cs="Courier New"/>
+              </w:rPr>
+            </w:pPr>
+            <w:r>
+              <w:rPr>
+                <w:rFonts w:ascii="Courier New" w:hAnsi="Courier New" w:cs="Courier New"/>
+              </w:rPr>
+              <w:t xml:space="preserve">  #   </w:t>
+            </w:r>
+            <w:proofErr w:type="spellStart"/>
+            <w:r>
+              <w:rPr>
+                <w:rFonts w:ascii="Courier New" w:hAnsi="Courier New" w:cs="Courier New"/>
+              </w:rPr>
+              <w:t>PostalCode</w:t>
+            </w:r>
+            <w:proofErr w:type="spellEnd"/>
+            <w:r>
+              <w:rPr>
+                <w:rFonts w:ascii="Courier New" w:hAnsi="Courier New" w:cs="Courier New"/>
+              </w:rPr>
+              <w:t xml:space="preserve">: </w:t>
+            </w:r>
+            <w:proofErr w:type="spellStart"/>
+            <w:r>
+              <w:rPr>
+                <w:rFonts w:ascii="Courier New" w:hAnsi="Courier New" w:cs="Courier New"/>
+              </w:rPr>
+              <w:t>postalCode</w:t>
+            </w:r>
+            <w:proofErr w:type="spellEnd"/>
+            <w:r>
+              <w:rPr>
+                <w:rFonts w:ascii="Courier New" w:hAnsi="Courier New" w:cs="Courier New"/>
+              </w:rPr>
+              <w:t xml:space="preserve"> for org # default nil</w:t>
+            </w:r>
+          </w:p>
+          <w:p>
+            <w:pPr>
+              <w:rPr>
+                <w:rFonts w:ascii="Courier New" w:hAnsi="Courier New" w:cs="Courier New"/>
+              </w:rPr>
+            </w:pPr>
+            <w:r>
+              <w:rPr>
+                <w:rFonts w:ascii="Courier New" w:hAnsi="Courier New" w:cs="Courier New"/>
+              </w:rPr>
+              <w:t xml:space="preserve">  # ------------------------------------------------------</w:t>
+            </w:r>
+          </w:p>
+          <w:p>
+            <w:pPr>
+              <w:rPr>
+                <w:rFonts w:ascii="Courier New" w:hAnsi="Courier New" w:cs="Courier New"/>
+              </w:rPr>
+            </w:pPr>
+            <w:r>
+              <w:rPr>
+                <w:rFonts w:ascii="Courier New" w:hAnsi="Courier New" w:cs="Courier New"/>
+              </w:rPr>
+              <w:t xml:space="preserve">  # "Specs" - See </w:t>
+            </w:r>
+            <w:proofErr w:type="spellStart"/>
+            <w:r>
+              <w:rPr>
+                <w:rFonts w:ascii="Courier New" w:hAnsi="Courier New" w:cs="Courier New"/>
+              </w:rPr>
+              <w:t>PeerOrgs</w:t>
+            </w:r>
+            <w:proofErr w:type="spellEnd"/>
+            <w:r>
+              <w:rPr>
+                <w:rFonts w:ascii="Courier New" w:hAnsi="Courier New" w:cs="Courier New"/>
+              </w:rPr>
+              <w:t xml:space="preserve"> below for complete description</w:t>
+            </w:r>
+          </w:p>
+          <w:p>
+            <w:pPr>
+              <w:rPr>
+                <w:rFonts w:ascii="Courier New" w:hAnsi="Courier New" w:cs="Courier New"/>
+              </w:rPr>
+            </w:pPr>
+            <w:r>
+              <w:rPr>
+                <w:rFonts w:ascii="Courier New" w:hAnsi="Courier New" w:cs="Courier New"/>
+              </w:rPr>
+              <w:t># -----------------------------------------------------</w:t>
+            </w:r>
+          </w:p>
+          <w:p>
+            <w:pPr>
+              <w:rPr>
+                <w:rFonts w:ascii="Courier New" w:hAnsi="Courier New" w:cs="Courier New"/>
+              </w:rPr>
+            </w:pPr>
+            <w:r>
+              <w:rPr>
+                <w:rFonts w:ascii="Courier New" w:hAnsi="Courier New" w:cs="Courier New"/>
+              </w:rPr>
+              <w:t xml:space="preserve">  Specs:</w:t>
+            </w:r>
+          </w:p>
+          <w:p>
+            <w:pPr>
+              <w:rPr>
+                <w:rFonts w:ascii="Courier New" w:hAnsi="Courier New" w:cs="Courier New"/>
+              </w:rPr>
+            </w:pPr>
+            <w:r>
+              <w:rPr>
+                <w:rFonts w:ascii="Courier New" w:hAnsi="Courier New" w:cs="Courier New"/>
+              </w:rPr>
+              <w:t xml:space="preserve">    - Hostname: </w:t>
+            </w:r>
+            <w:proofErr w:type="spellStart"/>
+            <w:r>
+              <w:rPr>
+                <w:rFonts w:ascii="Courier New" w:hAnsi="Courier New" w:cs="Courier New"/>
+              </w:rPr>
+              <w:t>orderer</w:t>
+            </w:r>
+            <w:proofErr w:type="spellEnd"/>
+          </w:p>
+          <w:p>
+            <w:pPr>
+              <w:rPr>
+                <w:rFonts w:ascii="Courier New" w:hAnsi="Courier New" w:cs="Courier New"/>
+              </w:rPr>
+            </w:pPr>
+            <w:r>
+              <w:rPr>
+                <w:rFonts w:ascii="Courier New" w:hAnsi="Courier New" w:cs="Courier New"/>
+              </w:rPr>
+              <w:t># -------------------------------------------------------</w:t>
+            </w:r>
+          </w:p>
+          <w:p>
+            <w:pPr>
+              <w:rPr>
+                <w:rFonts w:ascii="Courier New" w:hAnsi="Courier New" w:cs="Courier New"/>
+              </w:rPr>
+            </w:pPr>
+            <w:r>
+              <w:rPr>
+                <w:rFonts w:ascii="Courier New" w:hAnsi="Courier New" w:cs="Courier New"/>
+              </w:rPr>
+              <w:t># "</w:t>
+            </w:r>
+            <w:proofErr w:type="spellStart"/>
+            <w:r>
+              <w:rPr>
+                <w:rFonts w:ascii="Courier New" w:hAnsi="Courier New" w:cs="Courier New"/>
+              </w:rPr>
+              <w:t>PeerOrgs</w:t>
+            </w:r>
+            <w:proofErr w:type="spellEnd"/>
+            <w:r>
+              <w:rPr>
+                <w:rFonts w:ascii="Courier New" w:hAnsi="Courier New" w:cs="Courier New"/>
+              </w:rPr>
+              <w:t>" - Definition of organizations managing peer nodes</w:t>
+            </w:r>
+          </w:p>
+          <w:p>
+            <w:pPr>
+              <w:rPr>
+                <w:rFonts w:ascii="Courier New" w:hAnsi="Courier New" w:cs="Courier New"/>
+              </w:rPr>
+            </w:pPr>
+            <w:r>
+              <w:rPr>
+                <w:rFonts w:ascii="Courier New" w:hAnsi="Courier New" w:cs="Courier New"/>
+              </w:rPr>
+              <w:t># ------------------------------------------------------</w:t>
+            </w:r>
+          </w:p>
+          <w:p>
+            <w:pPr>
+              <w:rPr>
+                <w:rFonts w:ascii="Courier New" w:hAnsi="Courier New" w:cs="Courier New"/>
+              </w:rPr>
+            </w:pPr>
+            <w:proofErr w:type="spellStart"/>
+            <w:r>
+              <w:rPr>
+                <w:rFonts w:ascii="Courier New" w:hAnsi="Courier New" w:cs="Courier New"/>
+              </w:rPr>
+              <w:lastRenderedPageBreak/>
+              <w:t>PeerOrgs</w:t>
+            </w:r>
+            <w:proofErr w:type="spellEnd"/>
+            <w:r>
+              <w:rPr>
+                <w:rFonts w:ascii="Courier New" w:hAnsi="Courier New" w:cs="Courier New"/>
+              </w:rPr>
+              <w:t>:</w:t>
+            </w:r>
+          </w:p>
+          <w:p>
+            <w:pPr>
+              <w:rPr>
+                <w:rFonts w:ascii="Courier New" w:hAnsi="Courier New" w:cs="Courier New"/>
+              </w:rPr>
+            </w:pPr>
+            <w:r>
+              <w:rPr>
+                <w:rFonts w:ascii="Courier New" w:hAnsi="Courier New" w:cs="Courier New"/>
+              </w:rPr>
+              <w:t># -----------------------------------------------------</w:t>
+            </w:r>
+          </w:p>
+          <w:p>
+            <w:pPr>
+              <w:rPr>
+                <w:rFonts w:ascii="Courier New" w:hAnsi="Courier New" w:cs="Courier New"/>
+              </w:rPr>
+            </w:pPr>
+            <w:r>
+              <w:rPr>
+                <w:rFonts w:ascii="Courier New" w:hAnsi="Courier New" w:cs="Courier New"/>
+              </w:rPr>
+              <w:t># Org1</w:t>
+            </w:r>
+          </w:p>
+          <w:p>
+            <w:pPr>
+              <w:rPr>
+                <w:rFonts w:ascii="Courier New" w:hAnsi="Courier New" w:cs="Courier New"/>
+              </w:rPr>
+            </w:pPr>
+            <w:r>
+              <w:rPr>
+                <w:rFonts w:ascii="Courier New" w:hAnsi="Courier New" w:cs="Courier New"/>
+              </w:rPr>
+              <w:t># ----------------------------------------------------</w:t>
+            </w:r>
+          </w:p>
+          <w:p>
+            <w:pPr>
+              <w:rPr>
+                <w:rFonts w:ascii="Courier New" w:hAnsi="Courier New" w:cs="Courier New"/>
+              </w:rPr>
+            </w:pPr>
+            <w:r>
+              <w:rPr>
+                <w:rFonts w:ascii="Courier New" w:hAnsi="Courier New" w:cs="Courier New"/>
+              </w:rPr>
+              <w:t>- Name: Org1</w:t>
+            </w:r>
+          </w:p>
+          <w:p>
+            <w:pPr>
+              <w:rPr>
+                <w:rFonts w:ascii="Courier New" w:hAnsi="Courier New" w:cs="Courier New"/>
+              </w:rPr>
+            </w:pPr>
+            <w:r>
+              <w:rPr>
+                <w:rFonts w:ascii="Courier New" w:hAnsi="Courier New" w:cs="Courier New"/>
+              </w:rPr>
+              <w:t xml:space="preserve">  Domain: org1.example.com</w:t>
+            </w:r>
+          </w:p>
+        </w:tc>
+      </w:tr>
+    </w:tbl>
+    <w:p/>
+    <w:p>
+      <w:r>
+        <w:t>The naming convention for a network entity is as follows - “{{.Hostname}}</w:t>
+      </w:r>
+      <w:proofErr w:type="gramStart"/>
+      <w:r>
+        <w:t>.{</w:t>
+      </w:r>
+      <w:proofErr w:type="gramEnd"/>
+      <w:r>
+        <w:t xml:space="preserve">{.Domain}}”. So using our ordering node as a reference point, we are left with an ordering node named - orderer.example.com that is tied to an MSP ID of </w:t>
+      </w:r>
+      <w:proofErr w:type="spellStart"/>
+      <w:r>
+        <w:t>Orderer</w:t>
+      </w:r>
+      <w:proofErr w:type="spellEnd"/>
+      <w:r>
+        <w:t>. This file contains extensive documentation on the definitions and syntax.</w:t>
+      </w:r>
+    </w:p>
+    <w:p>
+      <w:r>
+        <w:t xml:space="preserve">After the </w:t>
+      </w:r>
+      <w:proofErr w:type="spellStart"/>
+      <w:r>
+        <w:t>cryptogen</w:t>
+      </w:r>
+      <w:proofErr w:type="spellEnd"/>
+      <w:r>
+        <w:t xml:space="preserve"> tool</w:t>
+      </w:r>
+      <w:r>
+        <w:t xml:space="preserve"> is executed</w:t>
+      </w:r>
+      <w:r>
+        <w:t>, the generated certificates and keys will be saved to</w:t>
+      </w:r>
+      <w:r>
+        <w:t xml:space="preserve"> a folder titled crypto-</w:t>
+      </w:r>
+      <w:proofErr w:type="spellStart"/>
+      <w:r>
+        <w:t>config</w:t>
+      </w:r>
+      <w:proofErr w:type="spellEnd"/>
+      <w:r>
+        <w:t>.</w:t>
+      </w:r>
+    </w:p>
+    <w:p/>
+    <w:p>
+      <w:pPr>
+        <w:pStyle w:val="Heading3"/>
+      </w:pPr>
+      <w:r>
+        <w:t>Configuration Transaction Generator</w:t>
+      </w:r>
+    </w:p>
+    <w:p/>
+    <w:p>
+      <w:r>
+        <w:t xml:space="preserve">The </w:t>
+      </w:r>
+      <w:proofErr w:type="spellStart"/>
+      <w:r>
+        <w:t>configtxgen</w:t>
+      </w:r>
+      <w:proofErr w:type="spellEnd"/>
+      <w:r>
+        <w:t xml:space="preserve"> tool is used to creat</w:t>
+      </w:r>
+      <w:r>
+        <w:t>e four configuration artifacts:</w:t>
+      </w:r>
+    </w:p>
+    <w:p>
+      <w:pPr>
+        <w:pStyle w:val="ListParagraph"/>
+        <w:numPr>
+          <w:ilvl w:val="0"/>
+          <w:numId w:val="3"/>
+        </w:numPr>
+      </w:pPr>
+      <w:r>
+        <w:t xml:space="preserve">The </w:t>
+      </w:r>
+      <w:proofErr w:type="spellStart"/>
+      <w:r>
+        <w:t>orderer</w:t>
+      </w:r>
+      <w:proofErr w:type="spellEnd"/>
+      <w:r>
+        <w:t xml:space="preserve"> genesis block,</w:t>
+      </w:r>
+    </w:p>
+    <w:p>
+      <w:pPr>
+        <w:pStyle w:val="ListParagraph"/>
+        <w:numPr>
+          <w:ilvl w:val="0"/>
+          <w:numId w:val="3"/>
+        </w:numPr>
+      </w:pPr>
+      <w:r>
+        <w:t xml:space="preserve">The </w:t>
+      </w:r>
+      <w:r>
+        <w:t>channel configuration transaction,</w:t>
+      </w:r>
+    </w:p>
+    <w:p>
+      <w:pPr>
+        <w:pStyle w:val="ListParagraph"/>
+        <w:numPr>
+          <w:ilvl w:val="0"/>
+          <w:numId w:val="3"/>
+        </w:numPr>
+      </w:pPr>
+      <w:proofErr w:type="gramStart"/>
+      <w:r>
+        <w:t>3.</w:t>
+      </w:r>
+      <w:r>
+        <w:t>two</w:t>
+      </w:r>
+      <w:proofErr w:type="gramEnd"/>
+      <w:r>
+        <w:t xml:space="preserve"> anchor peer transactions - one for each Peer Org.</w:t>
+      </w:r>
+    </w:p>
+    <w:p>
+      <w:bookmarkStart w:id="0" w:name="_GoBack"/>
+      <w:bookmarkEnd w:id="0"/>
+    </w:p>
+    <w:p>
+      <w:r>
+        <w:t xml:space="preserve">The </w:t>
+      </w:r>
+      <w:proofErr w:type="spellStart"/>
+      <w:r>
+        <w:t>orderer</w:t>
+      </w:r>
+      <w:proofErr w:type="spellEnd"/>
+      <w:r>
+        <w:t xml:space="preserve"> block is the Genesis Block for the ordering service, and the channel transaction file is broadcast to the </w:t>
+      </w:r>
+      <w:proofErr w:type="spellStart"/>
+      <w:r>
+        <w:t>orderer</w:t>
+      </w:r>
+      <w:proofErr w:type="spellEnd"/>
+      <w:r>
+        <w:t xml:space="preserve"> at Channel creation time. The anchor peer transactions, as the name might suggest, specify each Org’s Anchor Peer on this channel.</w:t>
+      </w:r>
+    </w:p>
     <w:sectPr>
       <w:pgSz w:w="12240" w:h="15840"/>
       <w:pgMar w:top="1440" w:right="1440" w:bottom="1440" w:left="1440" w:header="720" w:footer="720" w:gutter="0"/>
@@ -1632,8 +2454,192 @@
       </w:rPr>
     </w:lvl>
   </w:abstractNum>
+  <w:abstractNum w:abstractNumId="1">
+    <w:nsid w:val="57A35ACB"/>
+    <w:multiLevelType w:val="hybridMultilevel"/>
+    <w:tmpl w:val="3ABC9B58"/>
+    <w:lvl w:ilvl="0" w:tplc="0409000F">
+      <w:start w:val="1"/>
+      <w:numFmt w:val="decimal"/>
+      <w:lvlText w:val="%1."/>
+      <w:lvlJc w:val="left"/>
+      <w:pPr>
+        <w:ind w:left="720" w:hanging="360"/>
+      </w:pPr>
+      <w:rPr>
+        <w:rFonts w:hint="default"/>
+      </w:rPr>
+    </w:lvl>
+    <w:lvl w:ilvl="1" w:tplc="04090019" w:tentative="1">
+      <w:start w:val="1"/>
+      <w:numFmt w:val="lowerLetter"/>
+      <w:lvlText w:val="%2."/>
+      <w:lvlJc w:val="left"/>
+      <w:pPr>
+        <w:ind w:left="1440" w:hanging="360"/>
+      </w:pPr>
+    </w:lvl>
+    <w:lvl w:ilvl="2" w:tplc="0409001B" w:tentative="1">
+      <w:start w:val="1"/>
+      <w:numFmt w:val="lowerRoman"/>
+      <w:lvlText w:val="%3."/>
+      <w:lvlJc w:val="right"/>
+      <w:pPr>
+        <w:ind w:left="2160" w:hanging="180"/>
+      </w:pPr>
+    </w:lvl>
+    <w:lvl w:ilvl="3" w:tplc="0409000F" w:tentative="1">
+      <w:start w:val="1"/>
+      <w:numFmt w:val="decimal"/>
+      <w:lvlText w:val="%4."/>
+      <w:lvlJc w:val="left"/>
+      <w:pPr>
+        <w:ind w:left="2880" w:hanging="360"/>
+      </w:pPr>
+    </w:lvl>
+    <w:lvl w:ilvl="4" w:tplc="04090019" w:tentative="1">
+      <w:start w:val="1"/>
+      <w:numFmt w:val="lowerLetter"/>
+      <w:lvlText w:val="%5."/>
+      <w:lvlJc w:val="left"/>
+      <w:pPr>
+        <w:ind w:left="3600" w:hanging="360"/>
+      </w:pPr>
+    </w:lvl>
+    <w:lvl w:ilvl="5" w:tplc="0409001B" w:tentative="1">
+      <w:start w:val="1"/>
+      <w:numFmt w:val="lowerRoman"/>
+      <w:lvlText w:val="%6."/>
+      <w:lvlJc w:val="right"/>
+      <w:pPr>
+        <w:ind w:left="4320" w:hanging="180"/>
+      </w:pPr>
+    </w:lvl>
+    <w:lvl w:ilvl="6" w:tplc="0409000F" w:tentative="1">
+      <w:start w:val="1"/>
+      <w:numFmt w:val="decimal"/>
+      <w:lvlText w:val="%7."/>
+      <w:lvlJc w:val="left"/>
+      <w:pPr>
+        <w:ind w:left="5040" w:hanging="360"/>
+      </w:pPr>
+    </w:lvl>
+    <w:lvl w:ilvl="7" w:tplc="04090019" w:tentative="1">
+      <w:start w:val="1"/>
+      <w:numFmt w:val="lowerLetter"/>
+      <w:lvlText w:val="%8."/>
+      <w:lvlJc w:val="left"/>
+      <w:pPr>
+        <w:ind w:left="5760" w:hanging="360"/>
+      </w:pPr>
+    </w:lvl>
+    <w:lvl w:ilvl="8" w:tplc="0409001B" w:tentative="1">
+      <w:start w:val="1"/>
+      <w:numFmt w:val="lowerRoman"/>
+      <w:lvlText w:val="%9."/>
+      <w:lvlJc w:val="right"/>
+      <w:pPr>
+        <w:ind w:left="6480" w:hanging="180"/>
+      </w:pPr>
+    </w:lvl>
+  </w:abstractNum>
+  <w:abstractNum w:abstractNumId="2">
+    <w:nsid w:val="78F8265E"/>
+    <w:multiLevelType w:val="hybridMultilevel"/>
+    <w:tmpl w:val="3F2E4AEE"/>
+    <w:lvl w:ilvl="0" w:tplc="0409000F">
+      <w:start w:val="1"/>
+      <w:numFmt w:val="decimal"/>
+      <w:lvlText w:val="%1."/>
+      <w:lvlJc w:val="left"/>
+      <w:pPr>
+        <w:ind w:left="720" w:hanging="360"/>
+      </w:pPr>
+      <w:rPr>
+        <w:rFonts w:hint="default"/>
+      </w:rPr>
+    </w:lvl>
+    <w:lvl w:ilvl="1" w:tplc="04090019" w:tentative="1">
+      <w:start w:val="1"/>
+      <w:numFmt w:val="lowerLetter"/>
+      <w:lvlText w:val="%2."/>
+      <w:lvlJc w:val="left"/>
+      <w:pPr>
+        <w:ind w:left="1440" w:hanging="360"/>
+      </w:pPr>
+    </w:lvl>
+    <w:lvl w:ilvl="2" w:tplc="0409001B" w:tentative="1">
+      <w:start w:val="1"/>
+      <w:numFmt w:val="lowerRoman"/>
+      <w:lvlText w:val="%3."/>
+      <w:lvlJc w:val="right"/>
+      <w:pPr>
+        <w:ind w:left="2160" w:hanging="180"/>
+      </w:pPr>
+    </w:lvl>
+    <w:lvl w:ilvl="3" w:tplc="0409000F" w:tentative="1">
+      <w:start w:val="1"/>
+      <w:numFmt w:val="decimal"/>
+      <w:lvlText w:val="%4."/>
+      <w:lvlJc w:val="left"/>
+      <w:pPr>
+        <w:ind w:left="2880" w:hanging="360"/>
+      </w:pPr>
+    </w:lvl>
+    <w:lvl w:ilvl="4" w:tplc="04090019" w:tentative="1">
+      <w:start w:val="1"/>
+      <w:numFmt w:val="lowerLetter"/>
+      <w:lvlText w:val="%5."/>
+      <w:lvlJc w:val="left"/>
+      <w:pPr>
+        <w:ind w:left="3600" w:hanging="360"/>
+      </w:pPr>
+    </w:lvl>
+    <w:lvl w:ilvl="5" w:tplc="0409001B" w:tentative="1">
+      <w:start w:val="1"/>
+      <w:numFmt w:val="lowerRoman"/>
+      <w:lvlText w:val="%6."/>
+      <w:lvlJc w:val="right"/>
+      <w:pPr>
+        <w:ind w:left="4320" w:hanging="180"/>
+      </w:pPr>
+    </w:lvl>
+    <w:lvl w:ilvl="6" w:tplc="0409000F" w:tentative="1">
+      <w:start w:val="1"/>
+      <w:numFmt w:val="decimal"/>
+      <w:lvlText w:val="%7."/>
+      <w:lvlJc w:val="left"/>
+      <w:pPr>
+        <w:ind w:left="5040" w:hanging="360"/>
+      </w:pPr>
+    </w:lvl>
+    <w:lvl w:ilvl="7" w:tplc="04090019" w:tentative="1">
+      <w:start w:val="1"/>
+      <w:numFmt w:val="lowerLetter"/>
+      <w:lvlText w:val="%8."/>
+      <w:lvlJc w:val="left"/>
+      <w:pPr>
+        <w:ind w:left="5760" w:hanging="360"/>
+      </w:pPr>
+    </w:lvl>
+    <w:lvl w:ilvl="8" w:tplc="0409001B" w:tentative="1">
+      <w:start w:val="1"/>
+      <w:numFmt w:val="lowerRoman"/>
+      <w:lvlText w:val="%9."/>
+      <w:lvlJc w:val="right"/>
+      <w:pPr>
+        <w:ind w:left="6480" w:hanging="180"/>
+      </w:pPr>
+    </w:lvl>
+  </w:abstractNum>
   <w:num w:numId="1">
     <w:abstractNumId w:val="0"/>
+  </w:num>
+  <w:num w:numId="2">
+    <w:abstractNumId w:val="2"/>
+  </w:num>
+  <w:num w:numId="3">
+    <w:abstractNumId w:val="1"/>
   </w:num>
 </w:numbering>
 </file>
@@ -2028,6 +3034,32 @@
       <w:u w:val="single"/>
     </w:rPr>
   </w:style>
+  <w:style w:type="table" w:styleId="TableGrid">
+    <w:name w:val="Table Grid"/>
+    <w:basedOn w:val="TableNormal"/>
+    <w:uiPriority w:val="59"/>
+    <w:rsid w:val="00375E9A"/>
+    <w:pPr>
+      <w:spacing w:after="0" w:line="240" w:lineRule="auto"/>
+    </w:pPr>
+    <w:tblPr>
+      <w:tblInd w:w="0" w:type="dxa"/>
+      <w:tblBorders>
+        <w:top w:val="single" w:sz="4" w:space="0" w:color="auto"/>
+        <w:left w:val="single" w:sz="4" w:space="0" w:color="auto"/>
+        <w:bottom w:val="single" w:sz="4" w:space="0" w:color="auto"/>
+        <w:right w:val="single" w:sz="4" w:space="0" w:color="auto"/>
+        <w:insideH w:val="single" w:sz="4" w:space="0" w:color="auto"/>
+        <w:insideV w:val="single" w:sz="4" w:space="0" w:color="auto"/>
+      </w:tblBorders>
+      <w:tblCellMar>
+        <w:top w:w="0" w:type="dxa"/>
+        <w:left w:w="108" w:type="dxa"/>
+        <w:bottom w:w="0" w:type="dxa"/>
+        <w:right w:w="108" w:type="dxa"/>
+      </w:tblCellMar>
+    </w:tblPr>
+  </w:style>
 </w:styles>
 </file>
 
@@ -2421,6 +3453,32 @@
       <w:u w:val="single"/>
     </w:rPr>
   </w:style>
+  <w:style w:type="table" w:styleId="TableGrid">
+    <w:name w:val="Table Grid"/>
+    <w:basedOn w:val="TableNormal"/>
+    <w:uiPriority w:val="59"/>
+    <w:rsid w:val="00375E9A"/>
+    <w:pPr>
+      <w:spacing w:after="0" w:line="240" w:lineRule="auto"/>
+    </w:pPr>
+    <w:tblPr>
+      <w:tblInd w:w="0" w:type="dxa"/>
+      <w:tblBorders>
+        <w:top w:val="single" w:sz="4" w:space="0" w:color="auto"/>
+        <w:left w:val="single" w:sz="4" w:space="0" w:color="auto"/>
+        <w:bottom w:val="single" w:sz="4" w:space="0" w:color="auto"/>
+        <w:right w:val="single" w:sz="4" w:space="0" w:color="auto"/>
+        <w:insideH w:val="single" w:sz="4" w:space="0" w:color="auto"/>
+        <w:insideV w:val="single" w:sz="4" w:space="0" w:color="auto"/>
+      </w:tblBorders>
+      <w:tblCellMar>
+        <w:top w:w="0" w:type="dxa"/>
+        <w:left w:w="108" w:type="dxa"/>
+        <w:bottom w:w="0" w:type="dxa"/>
+        <w:right w:w="108" w:type="dxa"/>
+      </w:tblCellMar>
+    </w:tblPr>
+  </w:style>
 </w:styles>
 </file>
 

</xml_diff>